<commit_message>
Added pseudo code in Question1 Algorithm1
</commit_message>
<xml_diff>
--- a/W1D2/Questions.docx
+++ b/W1D2/Questions.docx
@@ -69,6 +69,1719 @@
     </w:p>
     <w:p>
       <w:pPr>
+        <w:rPr>
+          <w:lang w:val="en-US"/>
+        </w:rPr>
+      </w:pPr>
+      <w:r>
+        <w:rPr>
+          <w:lang w:val="en-US"/>
+        </w:rPr>
+        <w:t xml:space="preserve"> </w:t>
+      </w:r>
+      <w:r>
+        <w:rPr>
+          <w:lang w:val="en-US"/>
+        </w:rPr>
+        <w:tab/>
+      </w:r>
+      <w:proofErr w:type="spellStart"/>
+    </w:p>
+    <w:p>
+      <w:pPr>
+        <w:ind w:left="720" w:firstLine="360"/>
+        <w:rPr>
+          <w:b/>
+          <w:bCs/>
+          <w:lang w:val="en-US"/>
+        </w:rPr>
+      </w:pPr>
+      <w:proofErr w:type="spellEnd"/>
+      <w:r>
+        <w:rPr>
+          <w:b/>
+          <w:bCs/>
+          <w:lang w:val="en-US"/>
+        </w:rPr>
+        <w:t>Algorithm</w:t>
+      </w:r>
+      <w:r>
+        <w:rPr>
+          <w:rFonts w:eastAsia="Times New Roman" w:cstheme="minorHAnsi"/>
+          <w:i/>
+          <w:iCs/>
+          <w:color w:val="FF0000"/>
+          <w:lang w:val="en-US" w:bidi="km-KH"/>
+        </w:rPr>
+        <w:t xml:space="preserve"> </w:t>
+      </w:r>
+      <w:proofErr w:type="spellStart"/>
+      <w:proofErr w:type="gramStart"/>
+      <w:r>
+        <w:rPr>
+          <w:rFonts w:eastAsia="Times New Roman" w:cstheme="minorHAnsi"/>
+          <w:i/>
+          <w:iCs/>
+          <w:color w:val="FF0000"/>
+          <w:lang w:val="en-US" w:bidi="km-KH"/>
+        </w:rPr>
+        <w:t>findThirdLargest</w:t>
+      </w:r>
+      <w:proofErr w:type="spellEnd"/>
+      <w:r>
+        <w:rPr>
+          <w:rFonts w:eastAsia="Times New Roman" w:cstheme="minorHAnsi"/>
+          <w:i/>
+          <w:iCs/>
+          <w:color w:val="FF0000"/>
+          <w:lang w:val="en-US" w:bidi="km-KH"/>
+        </w:rPr>
+        <w:t>(</w:t>
+      </w:r>
+      <w:proofErr w:type="gramEnd"/>
+      <w:r>
+        <w:rPr>
+          <w:rFonts w:eastAsia="Times New Roman" w:cstheme="minorHAnsi"/>
+          <w:i/>
+          <w:iCs/>
+          <w:color w:val="FF0000"/>
+          <w:lang w:val="en-US" w:bidi="km-KH"/>
+        </w:rPr>
+        <w:t>A, n)</w:t>
+      </w:r>
+    </w:p>
+    <w:p>
+      <w:pPr>
+        <w:rPr>
+          <w:rFonts w:eastAsia="Times New Roman" w:cstheme="minorHAnsi"/>
+          <w:lang w:val="en-US" w:bidi="km-KH"/>
+        </w:rPr>
+      </w:pPr>
+      <w:r>
+        <w:rPr>
+          <w:rFonts w:eastAsia="Times New Roman" w:cstheme="minorHAnsi"/>
+          <w:lang w:val="en-US" w:bidi="km-KH"/>
+        </w:rPr>
+        <w:tab/>
+      </w:r>
+      <w:r>
+        <w:rPr>
+          <w:rFonts w:eastAsia="Times New Roman" w:cstheme="minorHAnsi"/>
+          <w:lang w:val="en-US" w:bidi="km-KH"/>
+        </w:rPr>
+        <w:tab/>
+      </w:r>
+      <w:r>
+        <w:rPr>
+          <w:rFonts w:eastAsia="Times New Roman" w:cstheme="minorHAnsi"/>
+          <w:b/>
+          <w:bCs/>
+          <w:lang w:val="en-US" w:bidi="km-KH"/>
+        </w:rPr>
+        <w:t xml:space="preserve">Input </w:t>
+      </w:r>
+      <w:r>
+        <w:rPr>
+          <w:rFonts w:eastAsia="Times New Roman" w:cstheme="minorHAnsi"/>
+          <w:lang w:val="en-US" w:bidi="km-KH"/>
+        </w:rPr>
+        <w:t xml:space="preserve">array </w:t>
+      </w:r>
+      <w:r>
+        <w:rPr>
+          <w:rFonts w:eastAsia="Times New Roman" w:cstheme="minorHAnsi"/>
+          <w:b/>
+          <w:bCs/>
+          <w:lang w:val="en-US" w:bidi="km-KH"/>
+        </w:rPr>
+        <w:t>A</w:t>
+      </w:r>
+      <w:r>
+        <w:rPr>
+          <w:rFonts w:eastAsia="Times New Roman" w:cstheme="minorHAnsi"/>
+          <w:lang w:val="en-US" w:bidi="km-KH"/>
+        </w:rPr>
+        <w:t xml:space="preserve"> of </w:t>
+      </w:r>
+      <w:r>
+        <w:rPr>
+          <w:rFonts w:eastAsia="Times New Roman" w:cstheme="minorHAnsi"/>
+          <w:b/>
+          <w:bCs/>
+          <w:lang w:val="en-US" w:bidi="km-KH"/>
+        </w:rPr>
+        <w:t>n</w:t>
+      </w:r>
+      <w:r>
+        <w:rPr>
+          <w:rFonts w:eastAsia="Times New Roman" w:cstheme="minorHAnsi"/>
+          <w:lang w:val="en-US" w:bidi="km-KH"/>
+        </w:rPr>
+        <w:t xml:space="preserve"> Integers</w:t>
+      </w:r>
+    </w:p>
+    <w:p>
+      <w:pPr>
+        <w:rPr>
+          <w:rFonts w:eastAsia="Times New Roman" w:cstheme="minorHAnsi"/>
+          <w:b/>
+          <w:bCs/>
+          <w:lang w:val="en-US" w:bidi="km-KH"/>
+        </w:rPr>
+      </w:pPr>
+      <w:r>
+        <w:rPr>
+          <w:rFonts w:eastAsia="Times New Roman" w:cstheme="minorHAnsi"/>
+          <w:lang w:val="en-US" w:bidi="km-KH"/>
+        </w:rPr>
+        <w:tab/>
+      </w:r>
+      <w:r>
+        <w:rPr>
+          <w:rFonts w:eastAsia="Times New Roman" w:cstheme="minorHAnsi"/>
+          <w:lang w:val="en-US" w:bidi="km-KH"/>
+        </w:rPr>
+        <w:tab/>
+      </w:r>
+      <w:r>
+        <w:rPr>
+          <w:rFonts w:eastAsia="Times New Roman" w:cstheme="minorHAnsi"/>
+          <w:b/>
+          <w:bCs/>
+          <w:lang w:val="en-US" w:bidi="km-KH"/>
+        </w:rPr>
+        <w:t>Output</w:t>
+      </w:r>
+      <w:r>
+        <w:rPr>
+          <w:rFonts w:eastAsia="Times New Roman" w:cstheme="minorHAnsi"/>
+          <w:b/>
+          <w:bCs/>
+          <w:lang w:val="en-US" w:bidi="km-KH"/>
+        </w:rPr>
+        <w:tab/>
+      </w:r>
+      <w:r>
+        <w:rPr>
+          <w:rFonts w:eastAsia="Times New Roman" w:cstheme="minorHAnsi"/>
+          <w:b/>
+          <w:bCs/>
+          <w:lang w:val="en-US" w:bidi="km-KH"/>
+        </w:rPr>
+        <w:t xml:space="preserve"> </w:t>
+      </w:r>
+      <w:proofErr w:type="spellStart"/>
+      <w:r>
+        <w:rPr>
+          <w:rFonts w:eastAsia="Times New Roman" w:cstheme="minorHAnsi"/>
+          <w:lang w:val="en-US" w:bidi="km-KH"/>
+        </w:rPr>
+        <w:t>thirdLargestElement</w:t>
+      </w:r>
+      <w:proofErr w:type="spellEnd"/>
+      <w:r>
+        <w:rPr>
+          <w:rFonts w:eastAsia="Times New Roman" w:cstheme="minorHAnsi"/>
+          <w:lang w:val="en-US" w:bidi="km-KH"/>
+        </w:rPr>
+        <w:t xml:space="preserve"> of </w:t>
+      </w:r>
+      <w:r>
+        <w:rPr>
+          <w:rFonts w:eastAsia="Times New Roman" w:cstheme="minorHAnsi"/>
+          <w:b/>
+          <w:bCs/>
+          <w:lang w:val="en-US" w:bidi="km-KH"/>
+        </w:rPr>
+        <w:t>A</w:t>
+      </w:r>
+      <w:r>
+        <w:rPr>
+          <w:rFonts w:eastAsia="Times New Roman" w:cstheme="minorHAnsi"/>
+          <w:b/>
+          <w:bCs/>
+          <w:lang w:val="en-US" w:bidi="km-KH"/>
+        </w:rPr>
+        <w:tab/>
+      </w:r>
+    </w:p>
+    <w:p>
+      <w:pPr>
+        <w:rPr>
+          <w:rFonts w:eastAsia="Times New Roman" w:cstheme="minorHAnsi"/>
+          <w:lang w:val="en-US" w:bidi="km-KH"/>
+        </w:rPr>
+      </w:pPr>
+    </w:p>
+    <w:p>
+      <w:pPr>
+        <w:ind w:left="1440"/>
+        <w:rPr>
+          <w:rFonts w:eastAsia="Times New Roman" w:cstheme="minorHAnsi"/>
+          <w:lang w:val="en-US" w:bidi="km-KH"/>
+        </w:rPr>
+      </w:pPr>
+      <w:proofErr w:type="spellStart"/>
+      <w:r>
+        <w:rPr>
+          <w:rFonts w:eastAsia="Times New Roman" w:cstheme="minorHAnsi"/>
+          <w:lang w:val="en-US" w:bidi="km-KH"/>
+        </w:rPr>
+        <w:t>firstMax</w:t>
+      </w:r>
+      <w:proofErr w:type="spellEnd"/>
+      <w:r>
+        <w:rPr>
+          <w:rFonts w:eastAsia="Times New Roman" w:cstheme="minorHAnsi"/>
+          <w:lang w:val="en-US" w:bidi="km-KH"/>
+        </w:rPr>
+        <w:t xml:space="preserve"> </w:t>
+      </w:r>
+      <w:r>
+        <w:rPr>
+          <w:lang w:val="en-US"/>
+        </w:rPr>
+        <w:sym w:font="Wingdings" w:char="F0DF"/>
+      </w:r>
+      <w:r>
+        <w:rPr>
+          <w:rFonts w:eastAsia="Times New Roman" w:cstheme="minorHAnsi"/>
+          <w:lang w:val="en-US" w:bidi="km-KH"/>
+        </w:rPr>
+        <w:t xml:space="preserve"> MIN_VALUE</w:t>
+      </w:r>
+    </w:p>
+    <w:p>
+      <w:pPr>
+        <w:ind w:left="1440"/>
+        <w:rPr>
+          <w:rFonts w:eastAsia="Times New Roman" w:cstheme="minorHAnsi"/>
+          <w:lang w:val="en-US" w:bidi="km-KH"/>
+        </w:rPr>
+      </w:pPr>
+      <w:proofErr w:type="spellStart"/>
+      <w:r>
+        <w:rPr>
+          <w:rFonts w:eastAsia="Times New Roman" w:cstheme="minorHAnsi"/>
+          <w:lang w:val="en-US" w:bidi="km-KH"/>
+        </w:rPr>
+        <w:t>secondMax</w:t>
+      </w:r>
+      <w:proofErr w:type="spellEnd"/>
+      <w:r>
+        <w:rPr>
+          <w:rFonts w:eastAsia="Times New Roman" w:cstheme="minorHAnsi"/>
+          <w:lang w:val="en-US" w:bidi="km-KH"/>
+        </w:rPr>
+        <w:t xml:space="preserve"> </w:t>
+      </w:r>
+      <w:r>
+        <w:rPr>
+          <w:lang w:val="en-US"/>
+        </w:rPr>
+        <w:sym w:font="Wingdings" w:char="F0DF"/>
+      </w:r>
+      <w:r>
+        <w:rPr>
+          <w:rFonts w:eastAsia="Times New Roman" w:cstheme="minorHAnsi"/>
+          <w:lang w:val="en-US" w:bidi="km-KH"/>
+        </w:rPr>
+        <w:t xml:space="preserve"> MIN_VALUE</w:t>
+      </w:r>
+    </w:p>
+    <w:p>
+      <w:pPr>
+        <w:ind w:left="1440"/>
+        <w:rPr>
+          <w:rFonts w:eastAsia="Times New Roman" w:cstheme="minorHAnsi"/>
+          <w:lang w:val="en-US" w:bidi="km-KH"/>
+        </w:rPr>
+      </w:pPr>
+      <w:proofErr w:type="spellStart"/>
+      <w:r>
+        <w:rPr>
+          <w:rFonts w:eastAsia="Times New Roman" w:cstheme="minorHAnsi"/>
+          <w:lang w:val="en-US" w:bidi="km-KH"/>
+        </w:rPr>
+        <w:t>thirdMax</w:t>
+      </w:r>
+      <w:proofErr w:type="spellEnd"/>
+      <w:r>
+        <w:rPr>
+          <w:rFonts w:eastAsia="Times New Roman" w:cstheme="minorHAnsi"/>
+          <w:lang w:val="en-US" w:bidi="km-KH"/>
+        </w:rPr>
+        <w:t xml:space="preserve"> </w:t>
+      </w:r>
+      <w:r>
+        <w:rPr>
+          <w:lang w:val="en-US"/>
+        </w:rPr>
+        <w:sym w:font="Wingdings" w:char="F0DF"/>
+      </w:r>
+      <w:r>
+        <w:rPr>
+          <w:rFonts w:eastAsia="Times New Roman" w:cstheme="minorHAnsi"/>
+          <w:lang w:val="en-US" w:bidi="km-KH"/>
+        </w:rPr>
+        <w:t xml:space="preserve"> MIN_VALUE</w:t>
+      </w:r>
+    </w:p>
+    <w:p>
+      <w:pPr>
+        <w:ind w:left="1440"/>
+        <w:rPr>
+          <w:rFonts w:eastAsia="Times New Roman" w:cstheme="minorHAnsi"/>
+          <w:lang w:val="en-US" w:bidi="km-KH"/>
+        </w:rPr>
+      </w:pPr>
+    </w:p>
+    <w:p>
+      <w:pPr>
+        <w:ind w:left="1440"/>
+        <w:rPr>
+          <w:rFonts w:eastAsia="Times New Roman" w:cstheme="minorHAnsi"/>
+          <w:lang w:val="en-US" w:bidi="km-KH"/>
+        </w:rPr>
+      </w:pPr>
+      <w:proofErr w:type="spellStart"/>
+      <w:r>
+        <w:rPr>
+          <w:rFonts w:eastAsia="Times New Roman" w:cstheme="minorHAnsi"/>
+          <w:lang w:val="en-US" w:bidi="km-KH"/>
+        </w:rPr>
+        <w:t>firstMaxIndex</w:t>
+      </w:r>
+      <w:proofErr w:type="spellEnd"/>
+      <w:r>
+        <w:rPr>
+          <w:rFonts w:eastAsia="Times New Roman" w:cstheme="minorHAnsi"/>
+          <w:lang w:val="en-US" w:bidi="km-KH"/>
+        </w:rPr>
+        <w:t xml:space="preserve"> </w:t>
+      </w:r>
+      <w:r>
+        <w:rPr>
+          <w:lang w:val="en-US"/>
+        </w:rPr>
+        <w:sym w:font="Wingdings" w:char="F0DF"/>
+      </w:r>
+      <w:r>
+        <w:rPr>
+          <w:rFonts w:eastAsia="Times New Roman" w:cstheme="minorHAnsi"/>
+          <w:lang w:val="en-US" w:bidi="km-KH"/>
+        </w:rPr>
+        <w:t xml:space="preserve"> 0</w:t>
+      </w:r>
+    </w:p>
+    <w:p>
+      <w:pPr>
+        <w:ind w:left="1440"/>
+        <w:rPr>
+          <w:rFonts w:eastAsia="Times New Roman" w:cstheme="minorHAnsi"/>
+          <w:lang w:val="en-US" w:bidi="km-KH"/>
+        </w:rPr>
+      </w:pPr>
+      <w:proofErr w:type="spellStart"/>
+      <w:r>
+        <w:rPr>
+          <w:rFonts w:eastAsia="Times New Roman" w:cstheme="minorHAnsi"/>
+          <w:lang w:val="en-US" w:bidi="km-KH"/>
+        </w:rPr>
+        <w:t>secondMaxIndex</w:t>
+      </w:r>
+      <w:proofErr w:type="spellEnd"/>
+      <w:r>
+        <w:rPr>
+          <w:rFonts w:eastAsia="Times New Roman" w:cstheme="minorHAnsi"/>
+          <w:lang w:val="en-US" w:bidi="km-KH"/>
+        </w:rPr>
+        <w:t xml:space="preserve"> </w:t>
+      </w:r>
+      <w:r>
+        <w:rPr>
+          <w:lang w:val="en-US"/>
+        </w:rPr>
+        <w:sym w:font="Wingdings" w:char="F0DF"/>
+      </w:r>
+      <w:r>
+        <w:rPr>
+          <w:rFonts w:eastAsia="Times New Roman" w:cstheme="minorHAnsi"/>
+          <w:lang w:val="en-US" w:bidi="km-KH"/>
+        </w:rPr>
+        <w:t xml:space="preserve"> 0</w:t>
+      </w:r>
+    </w:p>
+    <w:p>
+      <w:pPr>
+        <w:ind w:left="1440"/>
+        <w:rPr>
+          <w:rFonts w:eastAsia="Times New Roman" w:cstheme="minorHAnsi"/>
+          <w:lang w:val="en-US" w:bidi="km-KH"/>
+        </w:rPr>
+      </w:pPr>
+    </w:p>
+    <w:p>
+      <w:pPr>
+        <w:ind w:left="1440"/>
+        <w:rPr>
+          <w:rFonts w:eastAsia="Times New Roman" w:cstheme="minorHAnsi"/>
+          <w:lang w:val="en-US" w:bidi="km-KH"/>
+        </w:rPr>
+      </w:pPr>
+      <w:r>
+        <w:rPr>
+          <w:rFonts w:eastAsia="Times New Roman" w:cstheme="minorHAnsi"/>
+          <w:b/>
+          <w:bCs/>
+          <w:lang w:val="en-US" w:bidi="km-KH"/>
+        </w:rPr>
+        <w:t>for</w:t>
+      </w:r>
+      <w:r>
+        <w:rPr>
+          <w:rFonts w:eastAsia="Times New Roman" w:cstheme="minorHAnsi"/>
+          <w:lang w:val="en-US" w:bidi="km-KH"/>
+        </w:rPr>
+        <w:t xml:space="preserve"> </w:t>
+      </w:r>
+      <w:proofErr w:type="spellStart"/>
+      <w:r>
+        <w:rPr>
+          <w:rFonts w:eastAsia="Times New Roman" w:cstheme="minorHAnsi"/>
+          <w:color w:val="000000" w:themeColor="text1"/>
+          <w:lang w:val="en-US" w:bidi="km-KH"/>
+        </w:rPr>
+        <w:t>i</w:t>
+      </w:r>
+      <w:proofErr w:type="spellEnd"/>
+      <w:r>
+        <w:rPr>
+          <w:rFonts w:eastAsia="Times New Roman" w:cstheme="minorHAnsi"/>
+          <w:color w:val="4472C4" w:themeColor="accent1"/>
+          <w:lang w:val="en-US" w:bidi="km-KH"/>
+        </w:rPr>
+        <w:t xml:space="preserve"> </w:t>
+      </w:r>
+      <w:r>
+        <w:rPr>
+          <w:lang w:val="en-US"/>
+        </w:rPr>
+        <w:sym w:font="Wingdings" w:char="F0DF"/>
+      </w:r>
+      <w:r>
+        <w:rPr>
+          <w:rFonts w:eastAsia="Times New Roman" w:cstheme="minorHAnsi"/>
+          <w:lang w:val="en-US" w:bidi="km-KH"/>
+        </w:rPr>
+        <w:t xml:space="preserve"> 0 </w:t>
+      </w:r>
+      <w:r>
+        <w:rPr>
+          <w:rFonts w:eastAsia="Times New Roman" w:cstheme="minorHAnsi"/>
+          <w:b/>
+          <w:bCs/>
+          <w:lang w:val="en-US" w:bidi="km-KH"/>
+        </w:rPr>
+        <w:t>to</w:t>
+      </w:r>
+      <w:r>
+        <w:rPr>
+          <w:rFonts w:eastAsia="Times New Roman" w:cstheme="minorHAnsi"/>
+          <w:lang w:val="en-US" w:bidi="km-KH"/>
+        </w:rPr>
+        <w:t xml:space="preserve"> n </w:t>
+      </w:r>
+      <w:r>
+        <w:rPr>
+          <w:rFonts w:eastAsia="Times New Roman" w:cstheme="minorHAnsi"/>
+          <w:b/>
+          <w:bCs/>
+          <w:lang w:val="en-US" w:bidi="km-KH"/>
+        </w:rPr>
+        <w:t>do</w:t>
+      </w:r>
+      <w:r>
+        <w:rPr>
+          <w:rFonts w:eastAsia="Times New Roman" w:cstheme="minorHAnsi"/>
+          <w:lang w:val="en-US" w:bidi="km-KH"/>
+        </w:rPr>
+        <w:t> </w:t>
+      </w:r>
+    </w:p>
+    <w:p>
+      <w:pPr>
+        <w:ind w:left="1440"/>
+        <w:rPr>
+          <w:rFonts w:eastAsia="Times New Roman" w:cstheme="minorHAnsi"/>
+          <w:lang w:val="en-US" w:bidi="km-KH"/>
+        </w:rPr>
+      </w:pPr>
+      <w:r>
+        <w:rPr>
+          <w:rFonts w:eastAsia="Times New Roman" w:cstheme="minorHAnsi"/>
+          <w:lang w:val="en-US" w:bidi="km-KH"/>
+        </w:rPr>
+        <w:tab/>
+      </w:r>
+      <w:proofErr w:type="spellStart"/>
+      <w:r>
+        <w:rPr>
+          <w:rFonts w:eastAsia="Times New Roman" w:cstheme="minorHAnsi"/>
+          <w:lang w:val="en-US" w:bidi="km-KH"/>
+        </w:rPr>
+        <w:t>currentElement</w:t>
+      </w:r>
+      <w:proofErr w:type="spellEnd"/>
+      <w:r>
+        <w:rPr>
+          <w:rFonts w:eastAsia="Times New Roman" w:cstheme="minorHAnsi"/>
+          <w:lang w:val="en-US" w:bidi="km-KH"/>
+        </w:rPr>
+        <w:t xml:space="preserve"> </w:t>
+      </w:r>
+      <w:r>
+        <w:rPr>
+          <w:lang w:val="en-US"/>
+        </w:rPr>
+        <w:sym w:font="Wingdings" w:char="F0DF"/>
+      </w:r>
+      <w:r>
+        <w:rPr>
+          <w:rFonts w:eastAsia="Times New Roman" w:cstheme="minorHAnsi"/>
+          <w:lang w:val="en-US" w:bidi="km-KH"/>
+        </w:rPr>
+        <w:t xml:space="preserve"> </w:t>
+      </w:r>
+      <w:proofErr w:type="gramStart"/>
+      <w:r>
+        <w:rPr>
+          <w:rFonts w:eastAsia="Times New Roman" w:cstheme="minorHAnsi"/>
+          <w:lang w:val="en-US" w:bidi="km-KH"/>
+        </w:rPr>
+        <w:t>A[</w:t>
+      </w:r>
+      <w:proofErr w:type="gramEnd"/>
+      <w:r>
+        <w:rPr>
+          <w:rFonts w:eastAsia="Times New Roman" w:cstheme="minorHAnsi"/>
+          <w:lang w:val="en-US" w:bidi="km-KH"/>
+        </w:rPr>
+        <w:t>0] </w:t>
+      </w:r>
+    </w:p>
+    <w:p>
+      <w:pPr>
+        <w:ind w:left="1440"/>
+        <w:rPr>
+          <w:rFonts w:eastAsia="Times New Roman" w:cstheme="minorHAnsi"/>
+          <w:lang w:val="en-US" w:bidi="km-KH"/>
+        </w:rPr>
+      </w:pPr>
+      <w:r>
+        <w:rPr>
+          <w:rFonts w:eastAsia="Times New Roman" w:cstheme="minorHAnsi"/>
+          <w:lang w:val="en-US" w:bidi="km-KH"/>
+        </w:rPr>
+        <w:tab/>
+      </w:r>
+      <w:r>
+        <w:rPr>
+          <w:rFonts w:eastAsia="Times New Roman" w:cstheme="minorHAnsi"/>
+          <w:b/>
+          <w:bCs/>
+          <w:lang w:val="en-US" w:bidi="km-KH"/>
+        </w:rPr>
+        <w:t>if</w:t>
+      </w:r>
+      <w:r>
+        <w:rPr>
+          <w:rFonts w:eastAsia="Times New Roman" w:cstheme="minorHAnsi"/>
+          <w:lang w:val="en-US" w:bidi="km-KH"/>
+        </w:rPr>
+        <w:t xml:space="preserve"> </w:t>
+      </w:r>
+      <w:proofErr w:type="spellStart"/>
+      <w:r>
+        <w:rPr>
+          <w:rFonts w:eastAsia="Times New Roman" w:cstheme="minorHAnsi"/>
+          <w:lang w:val="en-US" w:bidi="km-KH"/>
+        </w:rPr>
+        <w:t>firstMax</w:t>
+      </w:r>
+      <w:proofErr w:type="spellEnd"/>
+      <w:r>
+        <w:rPr>
+          <w:rFonts w:eastAsia="Times New Roman" w:cstheme="minorHAnsi"/>
+          <w:lang w:val="en-US" w:bidi="km-KH"/>
+        </w:rPr>
+        <w:t xml:space="preserve"> &lt; </w:t>
+      </w:r>
+      <w:proofErr w:type="spellStart"/>
+      <w:r>
+        <w:rPr>
+          <w:rFonts w:eastAsia="Times New Roman" w:cstheme="minorHAnsi"/>
+          <w:lang w:val="en-US" w:bidi="km-KH"/>
+        </w:rPr>
+        <w:t>currentElement</w:t>
+      </w:r>
+      <w:proofErr w:type="spellEnd"/>
+      <w:r>
+        <w:rPr>
+          <w:rFonts w:eastAsia="Times New Roman" w:cstheme="minorHAnsi"/>
+          <w:lang w:val="en-US" w:bidi="km-KH"/>
+        </w:rPr>
+        <w:t xml:space="preserve"> </w:t>
+      </w:r>
+      <w:r>
+        <w:rPr>
+          <w:b/>
+          <w:bCs/>
+          <w:lang w:val="en-US"/>
+        </w:rPr>
+        <w:t>then</w:t>
+      </w:r>
+    </w:p>
+    <w:p>
+      <w:pPr>
+        <w:ind w:left="1440"/>
+        <w:rPr>
+          <w:rFonts w:eastAsia="Times New Roman" w:cstheme="minorHAnsi"/>
+          <w:lang w:val="en-US" w:bidi="km-KH"/>
+        </w:rPr>
+      </w:pPr>
+      <w:r>
+        <w:rPr>
+          <w:rFonts w:eastAsia="Times New Roman" w:cstheme="minorHAnsi"/>
+          <w:lang w:val="en-US" w:bidi="km-KH"/>
+        </w:rPr>
+        <w:tab/>
+      </w:r>
+      <w:r>
+        <w:rPr>
+          <w:rFonts w:eastAsia="Times New Roman" w:cstheme="minorHAnsi"/>
+          <w:lang w:val="en-US" w:bidi="km-KH"/>
+        </w:rPr>
+        <w:tab/>
+      </w:r>
+      <w:proofErr w:type="spellStart"/>
+      <w:r>
+        <w:rPr>
+          <w:rFonts w:eastAsia="Times New Roman" w:cstheme="minorHAnsi"/>
+          <w:lang w:val="en-US" w:bidi="km-KH"/>
+        </w:rPr>
+        <w:t>firstMax</w:t>
+      </w:r>
+      <w:proofErr w:type="spellEnd"/>
+      <w:r>
+        <w:rPr>
+          <w:rFonts w:eastAsia="Times New Roman" w:cstheme="minorHAnsi"/>
+          <w:lang w:val="en-US" w:bidi="km-KH"/>
+        </w:rPr>
+        <w:t xml:space="preserve"> </w:t>
+      </w:r>
+      <w:r>
+        <w:rPr>
+          <w:lang w:val="en-US"/>
+        </w:rPr>
+        <w:sym w:font="Wingdings" w:char="F0DF"/>
+      </w:r>
+      <w:r>
+        <w:rPr>
+          <w:rFonts w:eastAsia="Times New Roman" w:cstheme="minorHAnsi"/>
+          <w:lang w:val="en-US" w:bidi="km-KH"/>
+        </w:rPr>
+        <w:t xml:space="preserve"> </w:t>
+      </w:r>
+      <w:proofErr w:type="spellStart"/>
+      <w:r>
+        <w:rPr>
+          <w:rFonts w:eastAsia="Times New Roman" w:cstheme="minorHAnsi"/>
+          <w:lang w:val="en-US" w:bidi="km-KH"/>
+        </w:rPr>
+        <w:t>currentElement</w:t>
+      </w:r>
+      <w:proofErr w:type="spellEnd"/>
+    </w:p>
+    <w:p>
+      <w:pPr>
+        <w:ind w:left="1440"/>
+        <w:rPr>
+          <w:rFonts w:eastAsia="Times New Roman" w:cstheme="minorHAnsi"/>
+          <w:lang w:val="en-US" w:bidi="km-KH"/>
+        </w:rPr>
+      </w:pPr>
+      <w:r>
+        <w:rPr>
+          <w:rFonts w:eastAsia="Times New Roman" w:cstheme="minorHAnsi"/>
+          <w:lang w:val="en-US" w:bidi="km-KH"/>
+        </w:rPr>
+        <w:tab/>
+      </w:r>
+      <w:r>
+        <w:rPr>
+          <w:rFonts w:eastAsia="Times New Roman" w:cstheme="minorHAnsi"/>
+          <w:lang w:val="en-US" w:bidi="km-KH"/>
+        </w:rPr>
+        <w:tab/>
+      </w:r>
+      <w:proofErr w:type="spellStart"/>
+      <w:r>
+        <w:rPr>
+          <w:rFonts w:eastAsia="Times New Roman" w:cstheme="minorHAnsi"/>
+          <w:lang w:val="en-US" w:bidi="km-KH"/>
+        </w:rPr>
+        <w:t>firstMaxIndex</w:t>
+      </w:r>
+      <w:proofErr w:type="spellEnd"/>
+      <w:r>
+        <w:rPr>
+          <w:rFonts w:eastAsia="Times New Roman" w:cstheme="minorHAnsi"/>
+          <w:lang w:val="en-US" w:bidi="km-KH"/>
+        </w:rPr>
+        <w:t xml:space="preserve"> </w:t>
+      </w:r>
+      <w:r>
+        <w:rPr>
+          <w:lang w:val="en-US"/>
+        </w:rPr>
+        <w:sym w:font="Wingdings" w:char="F0DF"/>
+      </w:r>
+      <w:r>
+        <w:rPr>
+          <w:rFonts w:eastAsia="Times New Roman" w:cstheme="minorHAnsi"/>
+          <w:lang w:val="en-US" w:bidi="km-KH"/>
+        </w:rPr>
+        <w:t xml:space="preserve"> </w:t>
+      </w:r>
+      <w:proofErr w:type="spellStart"/>
+      <w:r>
+        <w:rPr>
+          <w:rFonts w:eastAsia="Times New Roman" w:cstheme="minorHAnsi"/>
+          <w:lang w:val="en-US" w:bidi="km-KH"/>
+        </w:rPr>
+        <w:t>i</w:t>
+      </w:r>
+      <w:proofErr w:type="spellEnd"/>
+    </w:p>
+    <w:p>
+      <w:pPr>
+        <w:ind w:left="1440"/>
+        <w:rPr>
+          <w:rFonts w:eastAsia="Times New Roman" w:cstheme="minorHAnsi"/>
+          <w:lang w:val="en-US" w:bidi="km-KH"/>
+        </w:rPr>
+      </w:pPr>
+    </w:p>
+    <w:p>
+      <w:pPr>
+        <w:ind w:left="1440"/>
+        <w:rPr>
+          <w:rFonts w:eastAsia="Times New Roman" w:cstheme="minorHAnsi"/>
+          <w:lang w:val="en-US" w:bidi="km-KH"/>
+        </w:rPr>
+      </w:pPr>
+      <w:r>
+        <w:rPr>
+          <w:rFonts w:eastAsia="Times New Roman" w:cstheme="minorHAnsi"/>
+          <w:b/>
+          <w:bCs/>
+          <w:lang w:val="en-US" w:bidi="km-KH"/>
+        </w:rPr>
+        <w:t>for</w:t>
+      </w:r>
+      <w:r>
+        <w:rPr>
+          <w:rFonts w:eastAsia="Times New Roman" w:cstheme="minorHAnsi"/>
+          <w:lang w:val="en-US" w:bidi="km-KH"/>
+        </w:rPr>
+        <w:t xml:space="preserve"> </w:t>
+      </w:r>
+      <w:proofErr w:type="spellStart"/>
+      <w:r>
+        <w:rPr>
+          <w:rFonts w:eastAsia="Times New Roman" w:cstheme="minorHAnsi"/>
+          <w:lang w:val="en-US" w:bidi="km-KH"/>
+        </w:rPr>
+        <w:t>i</w:t>
+      </w:r>
+      <w:proofErr w:type="spellEnd"/>
+      <w:r>
+        <w:rPr>
+          <w:rFonts w:eastAsia="Times New Roman" w:cstheme="minorHAnsi"/>
+          <w:lang w:val="en-US" w:bidi="km-KH"/>
+        </w:rPr>
+        <w:t xml:space="preserve"> </w:t>
+      </w:r>
+      <w:r>
+        <w:rPr>
+          <w:lang w:val="en-US"/>
+        </w:rPr>
+        <w:sym w:font="Wingdings" w:char="F0DF"/>
+      </w:r>
+      <w:r>
+        <w:rPr>
+          <w:rFonts w:eastAsia="Times New Roman" w:cstheme="minorHAnsi"/>
+          <w:lang w:val="en-US" w:bidi="km-KH"/>
+        </w:rPr>
+        <w:t xml:space="preserve"> 0 </w:t>
+      </w:r>
+      <w:r>
+        <w:rPr>
+          <w:rFonts w:eastAsia="Times New Roman" w:cstheme="minorHAnsi"/>
+          <w:b/>
+          <w:bCs/>
+          <w:lang w:val="en-US" w:bidi="km-KH"/>
+        </w:rPr>
+        <w:t>to</w:t>
+      </w:r>
+      <w:r>
+        <w:rPr>
+          <w:rFonts w:eastAsia="Times New Roman" w:cstheme="minorHAnsi"/>
+          <w:lang w:val="en-US" w:bidi="km-KH"/>
+        </w:rPr>
+        <w:t xml:space="preserve"> n </w:t>
+      </w:r>
+      <w:r>
+        <w:rPr>
+          <w:rFonts w:eastAsia="Times New Roman" w:cstheme="minorHAnsi"/>
+          <w:b/>
+          <w:bCs/>
+          <w:lang w:val="en-US" w:bidi="km-KH"/>
+        </w:rPr>
+        <w:t>do</w:t>
+      </w:r>
+      <w:r>
+        <w:rPr>
+          <w:rFonts w:eastAsia="Times New Roman" w:cstheme="minorHAnsi"/>
+          <w:lang w:val="en-US" w:bidi="km-KH"/>
+        </w:rPr>
+        <w:t> </w:t>
+      </w:r>
+    </w:p>
+    <w:p>
+      <w:pPr>
+        <w:ind w:left="1440"/>
+        <w:rPr>
+          <w:rFonts w:eastAsia="Times New Roman" w:cstheme="minorHAnsi"/>
+          <w:lang w:val="en-US" w:bidi="km-KH"/>
+        </w:rPr>
+      </w:pPr>
+      <w:r>
+        <w:rPr>
+          <w:rFonts w:eastAsia="Times New Roman" w:cstheme="minorHAnsi"/>
+          <w:lang w:val="en-US" w:bidi="km-KH"/>
+        </w:rPr>
+        <w:tab/>
+      </w:r>
+      <w:proofErr w:type="spellStart"/>
+      <w:r>
+        <w:rPr>
+          <w:rFonts w:eastAsia="Times New Roman" w:cstheme="minorHAnsi"/>
+          <w:lang w:val="en-US" w:bidi="km-KH"/>
+        </w:rPr>
+        <w:t>currentElement</w:t>
+      </w:r>
+      <w:proofErr w:type="spellEnd"/>
+      <w:r>
+        <w:rPr>
+          <w:rFonts w:eastAsia="Times New Roman" w:cstheme="minorHAnsi"/>
+          <w:lang w:val="en-US" w:bidi="km-KH"/>
+        </w:rPr>
+        <w:t xml:space="preserve"> </w:t>
+      </w:r>
+      <w:r>
+        <w:rPr>
+          <w:lang w:val="en-US"/>
+        </w:rPr>
+        <w:sym w:font="Wingdings" w:char="F0DF"/>
+      </w:r>
+      <w:r>
+        <w:rPr>
+          <w:rFonts w:eastAsia="Times New Roman" w:cstheme="minorHAnsi"/>
+          <w:lang w:val="en-US" w:bidi="km-KH"/>
+        </w:rPr>
+        <w:t xml:space="preserve"> </w:t>
+      </w:r>
+      <w:proofErr w:type="gramStart"/>
+      <w:r>
+        <w:rPr>
+          <w:rFonts w:eastAsia="Times New Roman" w:cstheme="minorHAnsi"/>
+          <w:lang w:val="en-US" w:bidi="km-KH"/>
+        </w:rPr>
+        <w:t>A[</w:t>
+      </w:r>
+      <w:proofErr w:type="gramEnd"/>
+      <w:r>
+        <w:rPr>
+          <w:rFonts w:eastAsia="Times New Roman" w:cstheme="minorHAnsi"/>
+          <w:lang w:val="en-US" w:bidi="km-KH"/>
+        </w:rPr>
+        <w:t>0] </w:t>
+      </w:r>
+    </w:p>
+    <w:p>
+      <w:pPr>
+        <w:ind w:left="1440"/>
+        <w:rPr>
+          <w:rFonts w:eastAsia="Times New Roman" w:cstheme="minorHAnsi"/>
+          <w:lang w:val="en-US" w:bidi="km-KH"/>
+        </w:rPr>
+      </w:pPr>
+      <w:r>
+        <w:rPr>
+          <w:rFonts w:eastAsia="Times New Roman" w:cstheme="minorHAnsi"/>
+          <w:lang w:val="en-US" w:bidi="km-KH"/>
+        </w:rPr>
+        <w:tab/>
+      </w:r>
+      <w:r>
+        <w:rPr>
+          <w:rFonts w:eastAsia="Times New Roman" w:cstheme="minorHAnsi"/>
+          <w:b/>
+          <w:bCs/>
+          <w:lang w:val="en-US" w:bidi="km-KH"/>
+        </w:rPr>
+        <w:t>if</w:t>
+      </w:r>
+      <w:r>
+        <w:rPr>
+          <w:rFonts w:eastAsia="Times New Roman" w:cstheme="minorHAnsi"/>
+          <w:lang w:val="en-US" w:bidi="km-KH"/>
+        </w:rPr>
+        <w:t xml:space="preserve"> </w:t>
+      </w:r>
+      <w:proofErr w:type="spellStart"/>
+      <w:proofErr w:type="gramStart"/>
+      <w:r>
+        <w:rPr>
+          <w:rFonts w:eastAsia="Times New Roman" w:cstheme="minorHAnsi"/>
+          <w:lang w:val="en-US" w:bidi="km-KH"/>
+        </w:rPr>
+        <w:t>i</w:t>
+      </w:r>
+      <w:proofErr w:type="spellEnd"/>
+      <w:r>
+        <w:rPr>
+          <w:rFonts w:eastAsia="Times New Roman" w:cstheme="minorHAnsi"/>
+          <w:lang w:val="en-US" w:bidi="km-KH"/>
+        </w:rPr>
+        <w:t xml:space="preserve"> !</w:t>
+      </w:r>
+      <w:proofErr w:type="gramEnd"/>
+      <w:r>
+        <w:rPr>
+          <w:rFonts w:eastAsia="Times New Roman" w:cstheme="minorHAnsi"/>
+          <w:lang w:val="en-US" w:bidi="km-KH"/>
+        </w:rPr>
+        <w:t xml:space="preserve">= </w:t>
+      </w:r>
+      <w:proofErr w:type="spellStart"/>
+      <w:r>
+        <w:rPr>
+          <w:rFonts w:eastAsia="Times New Roman" w:cstheme="minorHAnsi"/>
+          <w:lang w:val="en-US" w:bidi="km-KH"/>
+        </w:rPr>
+        <w:t>firstMax</w:t>
+      </w:r>
+      <w:r>
+        <w:rPr>
+          <w:rFonts w:eastAsia="Times New Roman" w:cstheme="minorHAnsi"/>
+          <w:lang w:val="en-US" w:bidi="km-KH"/>
+        </w:rPr>
+        <w:t>Index</w:t>
+      </w:r>
+      <w:proofErr w:type="spellEnd"/>
+      <w:r>
+        <w:rPr>
+          <w:rFonts w:eastAsia="Times New Roman" w:cstheme="minorHAnsi"/>
+          <w:lang w:val="en-US" w:bidi="km-KH"/>
+        </w:rPr>
+        <w:t xml:space="preserve"> </w:t>
+      </w:r>
+      <w:r>
+        <w:rPr>
+          <w:b/>
+          <w:bCs/>
+          <w:lang w:val="en-US"/>
+        </w:rPr>
+        <w:t>then</w:t>
+      </w:r>
+    </w:p>
+    <w:p>
+      <w:pPr>
+        <w:ind w:left="1440"/>
+        <w:rPr>
+          <w:rFonts w:eastAsia="Times New Roman" w:cstheme="minorHAnsi"/>
+          <w:lang w:val="en-US" w:bidi="km-KH"/>
+        </w:rPr>
+      </w:pPr>
+      <w:r>
+        <w:rPr>
+          <w:rFonts w:eastAsia="Times New Roman" w:cstheme="minorHAnsi"/>
+          <w:lang w:val="en-US" w:bidi="km-KH"/>
+        </w:rPr>
+        <w:tab/>
+      </w:r>
+      <w:r>
+        <w:rPr>
+          <w:rFonts w:eastAsia="Times New Roman" w:cstheme="minorHAnsi"/>
+          <w:lang w:val="en-US" w:bidi="km-KH"/>
+        </w:rPr>
+        <w:tab/>
+      </w:r>
+      <w:r>
+        <w:rPr>
+          <w:rFonts w:eastAsia="Times New Roman" w:cstheme="minorHAnsi"/>
+          <w:b/>
+          <w:bCs/>
+          <w:lang w:val="en-US" w:bidi="km-KH"/>
+        </w:rPr>
+        <w:t>if</w:t>
+      </w:r>
+      <w:r>
+        <w:rPr>
+          <w:rFonts w:eastAsia="Times New Roman" w:cstheme="minorHAnsi"/>
+          <w:lang w:val="en-US" w:bidi="km-KH"/>
+        </w:rPr>
+        <w:t xml:space="preserve"> </w:t>
+      </w:r>
+      <w:proofErr w:type="spellStart"/>
+      <w:r>
+        <w:rPr>
+          <w:rFonts w:eastAsia="Times New Roman" w:cstheme="minorHAnsi"/>
+          <w:lang w:val="en-US" w:bidi="km-KH"/>
+        </w:rPr>
+        <w:t>secondMax</w:t>
+      </w:r>
+      <w:proofErr w:type="spellEnd"/>
+      <w:r>
+        <w:rPr>
+          <w:rFonts w:eastAsia="Times New Roman" w:cstheme="minorHAnsi"/>
+          <w:lang w:val="en-US" w:bidi="km-KH"/>
+        </w:rPr>
+        <w:t xml:space="preserve"> &lt; </w:t>
+      </w:r>
+      <w:proofErr w:type="spellStart"/>
+      <w:r>
+        <w:rPr>
+          <w:rFonts w:eastAsia="Times New Roman" w:cstheme="minorHAnsi"/>
+          <w:lang w:val="en-US" w:bidi="km-KH"/>
+        </w:rPr>
+        <w:t>currentElement</w:t>
+      </w:r>
+      <w:proofErr w:type="spellEnd"/>
+      <w:r>
+        <w:rPr>
+          <w:rFonts w:eastAsia="Times New Roman" w:cstheme="minorHAnsi"/>
+          <w:lang w:val="en-US" w:bidi="km-KH"/>
+        </w:rPr>
+        <w:t xml:space="preserve"> </w:t>
+      </w:r>
+      <w:r>
+        <w:rPr>
+          <w:b/>
+          <w:bCs/>
+          <w:lang w:val="en-US"/>
+        </w:rPr>
+        <w:t>then</w:t>
+      </w:r>
+    </w:p>
+    <w:p>
+      <w:pPr>
+        <w:ind w:left="1440"/>
+        <w:rPr>
+          <w:rFonts w:eastAsia="Times New Roman" w:cstheme="minorHAnsi"/>
+          <w:lang w:val="en-US" w:bidi="km-KH"/>
+        </w:rPr>
+      </w:pPr>
+      <w:r>
+        <w:rPr>
+          <w:rFonts w:eastAsia="Times New Roman" w:cstheme="minorHAnsi"/>
+          <w:lang w:val="en-US" w:bidi="km-KH"/>
+        </w:rPr>
+        <w:tab/>
+      </w:r>
+      <w:r>
+        <w:rPr>
+          <w:rFonts w:eastAsia="Times New Roman" w:cstheme="minorHAnsi"/>
+          <w:lang w:val="en-US" w:bidi="km-KH"/>
+        </w:rPr>
+        <w:tab/>
+      </w:r>
+      <w:r>
+        <w:rPr>
+          <w:rFonts w:eastAsia="Times New Roman" w:cstheme="minorHAnsi"/>
+          <w:lang w:val="en-US" w:bidi="km-KH"/>
+        </w:rPr>
+        <w:tab/>
+      </w:r>
+      <w:proofErr w:type="spellStart"/>
+      <w:r>
+        <w:rPr>
+          <w:rFonts w:eastAsia="Times New Roman" w:cstheme="minorHAnsi"/>
+          <w:lang w:val="en-US" w:bidi="km-KH"/>
+        </w:rPr>
+        <w:t>secondMax</w:t>
+      </w:r>
+      <w:proofErr w:type="spellEnd"/>
+      <w:r>
+        <w:rPr>
+          <w:rFonts w:eastAsia="Times New Roman" w:cstheme="minorHAnsi"/>
+          <w:lang w:val="en-US" w:bidi="km-KH"/>
+        </w:rPr>
+        <w:t xml:space="preserve"> </w:t>
+      </w:r>
+      <w:r>
+        <w:rPr>
+          <w:lang w:val="en-US"/>
+        </w:rPr>
+        <w:sym w:font="Wingdings" w:char="F0DF"/>
+      </w:r>
+      <w:r>
+        <w:rPr>
+          <w:rFonts w:eastAsia="Times New Roman" w:cstheme="minorHAnsi"/>
+          <w:lang w:val="en-US" w:bidi="km-KH"/>
+        </w:rPr>
+        <w:t xml:space="preserve"> </w:t>
+      </w:r>
+      <w:proofErr w:type="spellStart"/>
+      <w:r>
+        <w:rPr>
+          <w:rFonts w:eastAsia="Times New Roman" w:cstheme="minorHAnsi"/>
+          <w:lang w:val="en-US" w:bidi="km-KH"/>
+        </w:rPr>
+        <w:t>currentElement</w:t>
+      </w:r>
+      <w:proofErr w:type="spellEnd"/>
+    </w:p>
+    <w:p>
+      <w:pPr>
+        <w:ind w:left="1440"/>
+        <w:rPr>
+          <w:rFonts w:eastAsia="Times New Roman" w:cstheme="minorHAnsi"/>
+          <w:lang w:val="en-US" w:bidi="km-KH"/>
+        </w:rPr>
+      </w:pPr>
+      <w:r>
+        <w:rPr>
+          <w:rFonts w:eastAsia="Times New Roman" w:cstheme="minorHAnsi"/>
+          <w:lang w:val="en-US" w:bidi="km-KH"/>
+        </w:rPr>
+        <w:tab/>
+      </w:r>
+      <w:r>
+        <w:rPr>
+          <w:rFonts w:eastAsia="Times New Roman" w:cstheme="minorHAnsi"/>
+          <w:lang w:val="en-US" w:bidi="km-KH"/>
+        </w:rPr>
+        <w:tab/>
+      </w:r>
+      <w:r>
+        <w:rPr>
+          <w:rFonts w:eastAsia="Times New Roman" w:cstheme="minorHAnsi"/>
+          <w:lang w:val="en-US" w:bidi="km-KH"/>
+        </w:rPr>
+        <w:tab/>
+      </w:r>
+      <w:proofErr w:type="spellStart"/>
+      <w:r>
+        <w:rPr>
+          <w:rFonts w:eastAsia="Times New Roman" w:cstheme="minorHAnsi"/>
+          <w:lang w:val="en-US" w:bidi="km-KH"/>
+        </w:rPr>
+        <w:t>secondMaxIndex</w:t>
+      </w:r>
+      <w:proofErr w:type="spellEnd"/>
+      <w:r>
+        <w:rPr>
+          <w:rFonts w:eastAsia="Times New Roman" w:cstheme="minorHAnsi"/>
+          <w:lang w:val="en-US" w:bidi="km-KH"/>
+        </w:rPr>
+        <w:t xml:space="preserve"> </w:t>
+      </w:r>
+      <w:r>
+        <w:rPr>
+          <w:lang w:val="en-US"/>
+        </w:rPr>
+        <w:sym w:font="Wingdings" w:char="F0DF"/>
+      </w:r>
+      <w:r>
+        <w:rPr>
+          <w:rFonts w:eastAsia="Times New Roman" w:cstheme="minorHAnsi"/>
+          <w:lang w:val="en-US" w:bidi="km-KH"/>
+        </w:rPr>
+        <w:t xml:space="preserve"> </w:t>
+      </w:r>
+      <w:proofErr w:type="spellStart"/>
+      <w:r>
+        <w:rPr>
+          <w:rFonts w:eastAsia="Times New Roman" w:cstheme="minorHAnsi"/>
+          <w:lang w:val="en-US" w:bidi="km-KH"/>
+        </w:rPr>
+        <w:t>i</w:t>
+      </w:r>
+      <w:proofErr w:type="spellEnd"/>
+    </w:p>
+    <w:p>
+      <w:pPr>
+        <w:ind w:left="1440"/>
+        <w:rPr>
+          <w:rFonts w:eastAsia="Times New Roman" w:cstheme="minorHAnsi"/>
+          <w:lang w:val="en-US" w:bidi="km-KH"/>
+        </w:rPr>
+      </w:pPr>
+      <w:r>
+        <w:rPr>
+          <w:rFonts w:eastAsia="Times New Roman" w:cstheme="minorHAnsi"/>
+          <w:b/>
+          <w:bCs/>
+          <w:lang w:val="en-US" w:bidi="km-KH"/>
+        </w:rPr>
+        <w:t>for</w:t>
+      </w:r>
+      <w:r>
+        <w:rPr>
+          <w:rFonts w:eastAsia="Times New Roman" w:cstheme="minorHAnsi"/>
+          <w:lang w:val="en-US" w:bidi="km-KH"/>
+        </w:rPr>
+        <w:t xml:space="preserve"> </w:t>
+      </w:r>
+      <w:proofErr w:type="spellStart"/>
+      <w:r>
+        <w:rPr>
+          <w:rFonts w:eastAsia="Times New Roman" w:cstheme="minorHAnsi"/>
+          <w:lang w:val="en-US" w:bidi="km-KH"/>
+        </w:rPr>
+        <w:t>i</w:t>
+      </w:r>
+      <w:proofErr w:type="spellEnd"/>
+      <w:r>
+        <w:rPr>
+          <w:rFonts w:eastAsia="Times New Roman" w:cstheme="minorHAnsi"/>
+          <w:lang w:val="en-US" w:bidi="km-KH"/>
+        </w:rPr>
+        <w:t xml:space="preserve"> </w:t>
+      </w:r>
+      <w:r>
+        <w:rPr>
+          <w:lang w:val="en-US"/>
+        </w:rPr>
+        <w:sym w:font="Wingdings" w:char="F0DF"/>
+      </w:r>
+      <w:r>
+        <w:rPr>
+          <w:rFonts w:eastAsia="Times New Roman" w:cstheme="minorHAnsi"/>
+          <w:lang w:val="en-US" w:bidi="km-KH"/>
+        </w:rPr>
+        <w:t xml:space="preserve"> 0 </w:t>
+      </w:r>
+      <w:r>
+        <w:rPr>
+          <w:rFonts w:eastAsia="Times New Roman" w:cstheme="minorHAnsi"/>
+          <w:b/>
+          <w:bCs/>
+          <w:lang w:val="en-US" w:bidi="km-KH"/>
+        </w:rPr>
+        <w:t>to</w:t>
+      </w:r>
+      <w:r>
+        <w:rPr>
+          <w:rFonts w:eastAsia="Times New Roman" w:cstheme="minorHAnsi"/>
+          <w:lang w:val="en-US" w:bidi="km-KH"/>
+        </w:rPr>
+        <w:t xml:space="preserve"> n </w:t>
+      </w:r>
+      <w:r>
+        <w:rPr>
+          <w:rFonts w:eastAsia="Times New Roman" w:cstheme="minorHAnsi"/>
+          <w:b/>
+          <w:bCs/>
+          <w:lang w:val="en-US" w:bidi="km-KH"/>
+        </w:rPr>
+        <w:t>do</w:t>
+      </w:r>
+      <w:r>
+        <w:rPr>
+          <w:rFonts w:eastAsia="Times New Roman" w:cstheme="minorHAnsi"/>
+          <w:lang w:val="en-US" w:bidi="km-KH"/>
+        </w:rPr>
+        <w:t> </w:t>
+      </w:r>
+    </w:p>
+    <w:p>
+      <w:pPr>
+        <w:ind w:left="1440"/>
+        <w:rPr>
+          <w:rFonts w:eastAsia="Times New Roman" w:cstheme="minorHAnsi"/>
+          <w:lang w:val="en-US" w:bidi="km-KH"/>
+        </w:rPr>
+      </w:pPr>
+      <w:r>
+        <w:rPr>
+          <w:rFonts w:eastAsia="Times New Roman" w:cstheme="minorHAnsi"/>
+          <w:lang w:val="en-US" w:bidi="km-KH"/>
+        </w:rPr>
+        <w:tab/>
+      </w:r>
+      <w:proofErr w:type="spellStart"/>
+      <w:r>
+        <w:rPr>
+          <w:rFonts w:eastAsia="Times New Roman" w:cstheme="minorHAnsi"/>
+          <w:lang w:val="en-US" w:bidi="km-KH"/>
+        </w:rPr>
+        <w:t>currentElement</w:t>
+      </w:r>
+      <w:proofErr w:type="spellEnd"/>
+      <w:r>
+        <w:rPr>
+          <w:rFonts w:eastAsia="Times New Roman" w:cstheme="minorHAnsi"/>
+          <w:lang w:val="en-US" w:bidi="km-KH"/>
+        </w:rPr>
+        <w:t xml:space="preserve"> </w:t>
+      </w:r>
+      <w:r>
+        <w:rPr>
+          <w:lang w:val="en-US"/>
+        </w:rPr>
+        <w:sym w:font="Wingdings" w:char="F0DF"/>
+      </w:r>
+      <w:r>
+        <w:rPr>
+          <w:rFonts w:eastAsia="Times New Roman" w:cstheme="minorHAnsi"/>
+          <w:lang w:val="en-US" w:bidi="km-KH"/>
+        </w:rPr>
+        <w:t xml:space="preserve"> </w:t>
+      </w:r>
+      <w:proofErr w:type="gramStart"/>
+      <w:r>
+        <w:rPr>
+          <w:rFonts w:eastAsia="Times New Roman" w:cstheme="minorHAnsi"/>
+          <w:lang w:val="en-US" w:bidi="km-KH"/>
+        </w:rPr>
+        <w:t>A[</w:t>
+      </w:r>
+      <w:proofErr w:type="gramEnd"/>
+      <w:r>
+        <w:rPr>
+          <w:rFonts w:eastAsia="Times New Roman" w:cstheme="minorHAnsi"/>
+          <w:lang w:val="en-US" w:bidi="km-KH"/>
+        </w:rPr>
+        <w:t>0] </w:t>
+      </w:r>
+    </w:p>
+    <w:p>
+      <w:pPr>
+        <w:ind w:left="1440"/>
+        <w:rPr>
+          <w:rFonts w:eastAsia="Times New Roman" w:cstheme="minorHAnsi"/>
+          <w:lang w:val="en-US" w:bidi="km-KH"/>
+        </w:rPr>
+      </w:pPr>
+      <w:r>
+        <w:rPr>
+          <w:rFonts w:eastAsia="Times New Roman" w:cstheme="minorHAnsi"/>
+          <w:lang w:val="en-US" w:bidi="km-KH"/>
+        </w:rPr>
+        <w:tab/>
+      </w:r>
+      <w:r>
+        <w:rPr>
+          <w:rFonts w:eastAsia="Times New Roman" w:cstheme="minorHAnsi"/>
+          <w:b/>
+          <w:bCs/>
+          <w:lang w:val="en-US" w:bidi="km-KH"/>
+        </w:rPr>
+        <w:t>if</w:t>
+      </w:r>
+      <w:r>
+        <w:rPr>
+          <w:rFonts w:eastAsia="Times New Roman" w:cstheme="minorHAnsi"/>
+          <w:lang w:val="en-US" w:bidi="km-KH"/>
+        </w:rPr>
+        <w:t xml:space="preserve"> </w:t>
+      </w:r>
+      <w:proofErr w:type="spellStart"/>
+      <w:proofErr w:type="gramStart"/>
+      <w:r>
+        <w:rPr>
+          <w:rFonts w:eastAsia="Times New Roman" w:cstheme="minorHAnsi"/>
+          <w:lang w:val="en-US" w:bidi="km-KH"/>
+        </w:rPr>
+        <w:t>i</w:t>
+      </w:r>
+      <w:proofErr w:type="spellEnd"/>
+      <w:r>
+        <w:rPr>
+          <w:rFonts w:eastAsia="Times New Roman" w:cstheme="minorHAnsi"/>
+          <w:lang w:val="en-US" w:bidi="km-KH"/>
+        </w:rPr>
+        <w:t xml:space="preserve"> !</w:t>
+      </w:r>
+      <w:proofErr w:type="gramEnd"/>
+      <w:r>
+        <w:rPr>
+          <w:rFonts w:eastAsia="Times New Roman" w:cstheme="minorHAnsi"/>
+          <w:lang w:val="en-US" w:bidi="km-KH"/>
+        </w:rPr>
+        <w:t xml:space="preserve">= </w:t>
+      </w:r>
+      <w:proofErr w:type="spellStart"/>
+      <w:r>
+        <w:rPr>
+          <w:rFonts w:eastAsia="Times New Roman" w:cstheme="minorHAnsi"/>
+          <w:lang w:val="en-US" w:bidi="km-KH"/>
+        </w:rPr>
+        <w:t>secondMaxIndex</w:t>
+      </w:r>
+      <w:proofErr w:type="spellEnd"/>
+      <w:r>
+        <w:rPr>
+          <w:rFonts w:eastAsia="Times New Roman" w:cstheme="minorHAnsi"/>
+          <w:lang w:val="en-US" w:bidi="km-KH"/>
+        </w:rPr>
+        <w:t xml:space="preserve"> </w:t>
+      </w:r>
+      <w:r>
+        <w:rPr>
+          <w:b/>
+          <w:bCs/>
+          <w:lang w:val="en-US"/>
+        </w:rPr>
+        <w:t>then</w:t>
+      </w:r>
+    </w:p>
+    <w:p>
+      <w:pPr>
+        <w:ind w:left="1440"/>
+        <w:rPr>
+          <w:rFonts w:eastAsia="Times New Roman" w:cstheme="minorHAnsi"/>
+          <w:lang w:val="en-US" w:bidi="km-KH"/>
+        </w:rPr>
+      </w:pPr>
+      <w:r>
+        <w:rPr>
+          <w:rFonts w:eastAsia="Times New Roman" w:cstheme="minorHAnsi"/>
+          <w:lang w:val="en-US" w:bidi="km-KH"/>
+        </w:rPr>
+        <w:tab/>
+      </w:r>
+      <w:r>
+        <w:rPr>
+          <w:rFonts w:eastAsia="Times New Roman" w:cstheme="minorHAnsi"/>
+          <w:lang w:val="en-US" w:bidi="km-KH"/>
+        </w:rPr>
+        <w:tab/>
+      </w:r>
+      <w:r>
+        <w:rPr>
+          <w:rFonts w:eastAsia="Times New Roman" w:cstheme="minorHAnsi"/>
+          <w:b/>
+          <w:bCs/>
+          <w:lang w:val="en-US" w:bidi="km-KH"/>
+        </w:rPr>
+        <w:t>if</w:t>
+      </w:r>
+      <w:r>
+        <w:rPr>
+          <w:rFonts w:eastAsia="Times New Roman" w:cstheme="minorHAnsi"/>
+          <w:lang w:val="en-US" w:bidi="km-KH"/>
+        </w:rPr>
+        <w:t xml:space="preserve"> </w:t>
+      </w:r>
+      <w:proofErr w:type="spellStart"/>
+      <w:r>
+        <w:rPr>
+          <w:rFonts w:eastAsia="Times New Roman" w:cstheme="minorHAnsi"/>
+          <w:lang w:val="en-US" w:bidi="km-KH"/>
+        </w:rPr>
+        <w:t>thirdMax</w:t>
+      </w:r>
+      <w:proofErr w:type="spellEnd"/>
+      <w:r>
+        <w:rPr>
+          <w:rFonts w:eastAsia="Times New Roman" w:cstheme="minorHAnsi"/>
+          <w:lang w:val="en-US" w:bidi="km-KH"/>
+        </w:rPr>
+        <w:t xml:space="preserve"> &lt; </w:t>
+      </w:r>
+      <w:proofErr w:type="spellStart"/>
+      <w:r>
+        <w:rPr>
+          <w:rFonts w:eastAsia="Times New Roman" w:cstheme="minorHAnsi"/>
+          <w:lang w:val="en-US" w:bidi="km-KH"/>
+        </w:rPr>
+        <w:t>currentElement</w:t>
+      </w:r>
+      <w:proofErr w:type="spellEnd"/>
+      <w:r>
+        <w:rPr>
+          <w:rFonts w:eastAsia="Times New Roman" w:cstheme="minorHAnsi"/>
+          <w:lang w:val="en-US" w:bidi="km-KH"/>
+        </w:rPr>
+        <w:t xml:space="preserve"> </w:t>
+      </w:r>
+      <w:r>
+        <w:rPr>
+          <w:b/>
+          <w:bCs/>
+          <w:lang w:val="en-US"/>
+        </w:rPr>
+        <w:t>then</w:t>
+      </w:r>
+    </w:p>
+    <w:p>
+      <w:pPr>
+        <w:ind w:left="1440"/>
+        <w:rPr>
+          <w:rFonts w:eastAsia="Times New Roman" w:cstheme="minorHAnsi"/>
+          <w:lang w:val="en-US" w:bidi="km-KH"/>
+        </w:rPr>
+      </w:pPr>
+      <w:r>
+        <w:rPr>
+          <w:rFonts w:eastAsia="Times New Roman" w:cstheme="minorHAnsi"/>
+          <w:lang w:val="en-US" w:bidi="km-KH"/>
+        </w:rPr>
+        <w:tab/>
+      </w:r>
+      <w:r>
+        <w:rPr>
+          <w:rFonts w:eastAsia="Times New Roman" w:cstheme="minorHAnsi"/>
+          <w:lang w:val="en-US" w:bidi="km-KH"/>
+        </w:rPr>
+        <w:tab/>
+      </w:r>
+      <w:r>
+        <w:rPr>
+          <w:rFonts w:eastAsia="Times New Roman" w:cstheme="minorHAnsi"/>
+          <w:lang w:val="en-US" w:bidi="km-KH"/>
+        </w:rPr>
+        <w:tab/>
+      </w:r>
+      <w:proofErr w:type="spellStart"/>
+      <w:r>
+        <w:rPr>
+          <w:rFonts w:eastAsia="Times New Roman" w:cstheme="minorHAnsi"/>
+          <w:lang w:val="en-US" w:bidi="km-KH"/>
+        </w:rPr>
+        <w:t>thirdMax</w:t>
+      </w:r>
+      <w:proofErr w:type="spellEnd"/>
+      <w:r>
+        <w:rPr>
+          <w:rFonts w:eastAsia="Times New Roman" w:cstheme="minorHAnsi"/>
+          <w:lang w:val="en-US" w:bidi="km-KH"/>
+        </w:rPr>
+        <w:t xml:space="preserve"> </w:t>
+      </w:r>
+      <w:r>
+        <w:rPr>
+          <w:lang w:val="en-US"/>
+        </w:rPr>
+        <w:sym w:font="Wingdings" w:char="F0DF"/>
+      </w:r>
+      <w:r>
+        <w:rPr>
+          <w:rFonts w:eastAsia="Times New Roman" w:cstheme="minorHAnsi"/>
+          <w:lang w:val="en-US" w:bidi="km-KH"/>
+        </w:rPr>
+        <w:t xml:space="preserve"> </w:t>
+      </w:r>
+      <w:proofErr w:type="spellStart"/>
+      <w:r>
+        <w:rPr>
+          <w:rFonts w:eastAsia="Times New Roman" w:cstheme="minorHAnsi"/>
+          <w:lang w:val="en-US" w:bidi="km-KH"/>
+        </w:rPr>
+        <w:t>currentElement</w:t>
+      </w:r>
+      <w:proofErr w:type="spellEnd"/>
+    </w:p>
+    <w:p>
+      <w:pPr>
+        <w:ind w:left="1440"/>
+        <w:rPr>
+          <w:rFonts w:eastAsia="Times New Roman" w:cstheme="minorHAnsi"/>
+          <w:lang w:val="en-US" w:bidi="km-KH"/>
+        </w:rPr>
+      </w:pPr>
+      <w:r>
+        <w:rPr>
+          <w:rFonts w:eastAsia="Times New Roman" w:cstheme="minorHAnsi"/>
+          <w:lang w:val="en-US" w:bidi="km-KH"/>
+        </w:rPr>
+        <w:tab/>
+      </w:r>
+      <w:r>
+        <w:rPr>
+          <w:rFonts w:eastAsia="Times New Roman" w:cstheme="minorHAnsi"/>
+          <w:lang w:val="en-US" w:bidi="km-KH"/>
+        </w:rPr>
+        <w:tab/>
+      </w:r>
+      <w:r>
+        <w:rPr>
+          <w:rFonts w:eastAsia="Times New Roman" w:cstheme="minorHAnsi"/>
+          <w:lang w:val="en-US" w:bidi="km-KH"/>
+        </w:rPr>
+        <w:tab/>
+      </w:r>
+    </w:p>
+    <w:p>
+      <w:pPr>
+        <w:ind w:left="1440"/>
+        <w:rPr>
+          <w:rFonts w:eastAsia="Times New Roman" w:cstheme="minorHAnsi"/>
+          <w:lang w:val="en-US" w:bidi="km-KH"/>
+        </w:rPr>
+      </w:pPr>
+    </w:p>
+    <w:p>
+      <w:pPr>
+        <w:ind w:left="720" w:firstLine="360"/>
+        <w:rPr>
+          <w:rFonts w:eastAsia="Times New Roman" w:cstheme="minorHAnsi"/>
+          <w:lang w:val="en-US" w:bidi="km-KH"/>
+        </w:rPr>
+      </w:pPr>
+      <w:r>
+        <w:rPr>
+          <w:rFonts w:eastAsia="Times New Roman" w:cstheme="minorHAnsi"/>
+          <w:b/>
+          <w:bCs/>
+          <w:lang w:val="en-US" w:bidi="km-KH"/>
+        </w:rPr>
+        <w:t>return</w:t>
+      </w:r>
+      <w:r>
+        <w:rPr>
+          <w:rFonts w:eastAsia="Times New Roman" w:cstheme="minorHAnsi"/>
+          <w:b/>
+          <w:bCs/>
+          <w:lang w:val="en-US" w:bidi="km-KH"/>
+        </w:rPr>
+        <w:t xml:space="preserve"> </w:t>
+      </w:r>
+      <w:proofErr w:type="spellStart"/>
+      <w:r>
+        <w:rPr>
+          <w:rFonts w:eastAsia="Times New Roman" w:cstheme="minorHAnsi"/>
+          <w:lang w:val="en-US" w:bidi="km-KH"/>
+        </w:rPr>
+        <w:t>thirdMax</w:t>
+      </w:r>
+      <w:proofErr w:type="spellEnd"/>
+    </w:p>
+    <w:p>
+      <w:pPr>
+        <w:rPr>
+          <w:lang w:val="en-US"/>
+        </w:rPr>
+      </w:pPr>
+    </w:p>
+    <w:p>
+      <w:pPr>
         <w:pStyle w:val="ListParagraph"/>
         <w:ind w:left="1080"/>
         <w:rPr>
@@ -264,6 +1977,7 @@
         <w:rPr>
           <w:lang w:val="en-US"/>
         </w:rPr>
+        <w:lastRenderedPageBreak/>
         <w:tab/>
         <w:t xml:space="preserve">cur </w:t>
       </w:r>
@@ -1396,6 +3110,11 @@
       <w:contextualSpacing/>
     </w:pPr>
   </w:style>
+  <w:style w:type="character" w:customStyle="1" w:styleId="tab">
+    <w:name w:val="tab"/>
+    <w:basedOn w:val="DefaultParagraphFont"/>
+    <w:rsid w:val="00207AD7"/>
+  </w:style>
 </w:styles>
 </file>
 

</xml_diff>

<commit_message>
Adjust psuedo code in Algorithm1
</commit_message>
<xml_diff>
--- a/W1D2/Questions.docx
+++ b/W1D2/Questions.docx
@@ -588,7 +588,21 @@
           <w:rFonts w:eastAsia="Times New Roman" w:cstheme="minorHAnsi"/>
           <w:lang w:val="en-US" w:bidi="km-KH"/>
         </w:rPr>
-        <w:t xml:space="preserve"> n </w:t>
+        <w:t xml:space="preserve"> n</w:t>
+      </w:r>
+      <w:r>
+        <w:rPr>
+          <w:rFonts w:eastAsia="Times New Roman" w:cstheme="minorHAnsi"/>
+          <w:lang w:val="en-US" w:bidi="km-KH"/>
+        </w:rPr>
+        <w:t>-1</w:t>
+      </w:r>
+      <w:r>
+        <w:rPr>
+          <w:rFonts w:eastAsia="Times New Roman" w:cstheme="minorHAnsi"/>
+          <w:lang w:val="en-US" w:bidi="km-KH"/>
+        </w:rPr>
+        <w:t xml:space="preserve"> </w:t>
       </w:r>
       <w:r>
         <w:rPr>
@@ -938,7 +952,21 @@
           <w:rFonts w:eastAsia="Times New Roman" w:cstheme="minorHAnsi"/>
           <w:lang w:val="en-US" w:bidi="km-KH"/>
         </w:rPr>
-        <w:t xml:space="preserve"> n </w:t>
+        <w:t xml:space="preserve"> n</w:t>
+      </w:r>
+      <w:r>
+        <w:rPr>
+          <w:rFonts w:eastAsia="Times New Roman" w:cstheme="minorHAnsi"/>
+          <w:lang w:val="en-US" w:bidi="km-KH"/>
+        </w:rPr>
+        <w:t>-1</w:t>
+      </w:r>
+      <w:r>
+        <w:rPr>
+          <w:rFonts w:eastAsia="Times New Roman" w:cstheme="minorHAnsi"/>
+          <w:lang w:val="en-US" w:bidi="km-KH"/>
+        </w:rPr>
+        <w:t xml:space="preserve"> </w:t>
       </w:r>
       <w:r>
         <w:rPr>
@@ -1388,7 +1416,21 @@
           <w:rFonts w:eastAsia="Times New Roman" w:cstheme="minorHAnsi"/>
           <w:lang w:val="en-US" w:bidi="km-KH"/>
         </w:rPr>
-        <w:t xml:space="preserve"> n </w:t>
+        <w:t xml:space="preserve"> n</w:t>
+      </w:r>
+      <w:r>
+        <w:rPr>
+          <w:rFonts w:eastAsia="Times New Roman" w:cstheme="minorHAnsi"/>
+          <w:lang w:val="en-US" w:bidi="km-KH"/>
+        </w:rPr>
+        <w:t>-1</w:t>
+      </w:r>
+      <w:r>
+        <w:rPr>
+          <w:rFonts w:eastAsia="Times New Roman" w:cstheme="minorHAnsi"/>
+          <w:lang w:val="en-US" w:bidi="km-KH"/>
+        </w:rPr>
+        <w:t xml:space="preserve"> </w:t>
       </w:r>
       <w:r>
         <w:rPr>

</xml_diff>

<commit_message>
Corrected W1D2 Question 2
</commit_message>
<xml_diff>
--- a/W1D2/Questions.docx
+++ b/W1D2/Questions.docx
@@ -3293,13 +3293,27 @@
                 <w:lang w:val="en-US"/>
               </w:rPr>
               <w:lastRenderedPageBreak/>
-              <w:t>Ln</w:t>
-            </w:r>
-            <w:r>
-              <w:rPr>
-                <w:lang w:val="en-US"/>
-              </w:rPr>
-              <w:t>n</w:t>
+              <w:t>L</w:t>
+            </w:r>
+            <w:r>
+              <w:rPr>
+                <w:lang w:val="en-US"/>
+              </w:rPr>
+              <w:t>ogn</w:t>
+            </w:r>
+            <w:proofErr w:type="spellEnd"/>
+            <w:r>
+              <w:rPr>
+                <w:lang w:val="en-US"/>
+              </w:rPr>
+              <w:t xml:space="preserve">, </w:t>
+            </w:r>
+            <w:proofErr w:type="spellStart"/>
+            <w:r>
+              <w:rPr>
+                <w:lang w:val="en-US"/>
+              </w:rPr>
+              <w:t>lnn</w:t>
             </w:r>
             <w:proofErr w:type="spellEnd"/>
           </w:p>
@@ -3334,42 +3348,6 @@
               <w:rPr>
                 <w:lang w:val="en-US"/>
               </w:rPr>
-              <w:t>Lnn</w:t>
-            </w:r>
-            <w:proofErr w:type="spellEnd"/>
-            <w:r>
-              <w:rPr>
-                <w:lang w:val="en-US"/>
-              </w:rPr>
-              <w:t>)</w:t>
-            </w:r>
-          </w:p>
-        </w:tc>
-      </w:tr>
-      <w:tr>
-        <w:tc>
-          <w:tcPr>
-            <w:tcW w:w="4299" w:type="dxa"/>
-            <w:tcBorders>
-              <w:top w:val="single" w:sz="4" w:space="0" w:color="auto"/>
-              <w:left w:val="single" w:sz="4" w:space="0" w:color="auto"/>
-              <w:bottom w:val="single" w:sz="4" w:space="0" w:color="auto"/>
-              <w:right w:val="single" w:sz="4" w:space="0" w:color="auto"/>
-            </w:tcBorders>
-          </w:tcPr>
-          <w:p>
-            <w:pPr>
-              <w:pStyle w:val="ListParagraph"/>
-              <w:ind w:left="0"/>
-              <w:rPr>
-                <w:lang w:val="en-US"/>
-              </w:rPr>
-            </w:pPr>
-            <w:proofErr w:type="spellStart"/>
-            <w:r>
-              <w:rPr>
-                <w:lang w:val="en-US"/>
-              </w:rPr>
               <w:t>L</w:t>
             </w:r>
             <w:r>
@@ -3377,40 +3355,6 @@
                 <w:lang w:val="en-US"/>
               </w:rPr>
               <w:t>ogn</w:t>
-            </w:r>
-            <w:proofErr w:type="spellEnd"/>
-          </w:p>
-        </w:tc>
-        <w:tc>
-          <w:tcPr>
-            <w:tcW w:w="4331" w:type="dxa"/>
-            <w:tcBorders>
-              <w:top w:val="single" w:sz="4" w:space="0" w:color="auto"/>
-              <w:left w:val="single" w:sz="4" w:space="0" w:color="auto"/>
-              <w:bottom w:val="single" w:sz="4" w:space="0" w:color="auto"/>
-              <w:right w:val="single" w:sz="4" w:space="0" w:color="auto"/>
-            </w:tcBorders>
-          </w:tcPr>
-          <w:p>
-            <w:pPr>
-              <w:pStyle w:val="ListParagraph"/>
-              <w:ind w:left="0"/>
-              <w:rPr>
-                <w:lang w:val="en-US"/>
-              </w:rPr>
-            </w:pPr>
-            <w:r>
-              <w:rPr>
-                <w:lang w:val="en-US"/>
-              </w:rPr>
-              <w:t>O(</w:t>
-            </w:r>
-            <w:proofErr w:type="spellStart"/>
-            <w:r>
-              <w:rPr>
-                <w:lang w:val="en-US"/>
-              </w:rPr>
-              <w:t>Logn</w:t>
             </w:r>
             <w:proofErr w:type="spellEnd"/>
             <w:r>
@@ -3531,21 +3475,19 @@
                 <w:lang w:val="en-US"/>
               </w:rPr>
             </w:pPr>
-            <w:proofErr w:type="spellStart"/>
-            <w:r>
-              <w:rPr>
-                <w:lang w:val="en-US"/>
-              </w:rPr>
-              <w:t>logn</w:t>
+            <w:r>
+              <w:rPr>
+                <w:lang w:val="en-US"/>
+              </w:rPr>
+              <w:t>N</w:t>
             </w:r>
             <w:r>
               <w:rPr>
                 <w:vertAlign w:val="superscript"/>
                 <w:lang w:val="en-US"/>
               </w:rPr>
-              <w:t>n</w:t>
-            </w:r>
-            <w:proofErr w:type="spellEnd"/>
+              <w:t>1/3</w:t>
+            </w:r>
           </w:p>
         </w:tc>
         <w:tc>
@@ -3571,7 +3513,20 @@
               <w:rPr>
                 <w:lang w:val="en-US"/>
               </w:rPr>
-              <w:t>O(n</w:t>
+              <w:t>O(</w:t>
+            </w:r>
+            <w:r>
+              <w:rPr>
+                <w:lang w:val="en-US"/>
+              </w:rPr>
+              <w:t>N</w:t>
+            </w:r>
+            <w:r>
+              <w:rPr>
+                <w:vertAlign w:val="superscript"/>
+                <w:lang w:val="en-US"/>
+              </w:rPr>
+              <w:t>1/3</w:t>
             </w:r>
             <w:r>
               <w:rPr>
@@ -3601,14 +3556,25 @@
                 <w:lang w:val="en-US"/>
               </w:rPr>
             </w:pPr>
-            <w:proofErr w:type="spellStart"/>
-            <w:r>
-              <w:rPr>
-                <w:lang w:val="en-US"/>
-              </w:rPr>
-              <w:t>nlogn</w:t>
-            </w:r>
-            <w:proofErr w:type="spellEnd"/>
+            <w:r>
+              <w:rPr>
+                <w:lang w:val="en-US"/>
+              </w:rPr>
+              <w:t>N</w:t>
+            </w:r>
+            <w:r>
+              <w:rPr>
+                <w:vertAlign w:val="superscript"/>
+                <w:lang w:val="en-US"/>
+              </w:rPr>
+              <w:t>1/3</w:t>
+            </w:r>
+            <w:r>
+              <w:rPr>
+                <w:lang w:val="en-US"/>
+              </w:rPr>
+              <w:t>logn</w:t>
+            </w:r>
           </w:p>
         </w:tc>
         <w:tc>
@@ -3635,14 +3601,25 @@
               </w:rPr>
               <w:t>O(</w:t>
             </w:r>
-            <w:proofErr w:type="spellStart"/>
-            <w:r>
-              <w:rPr>
-                <w:lang w:val="en-US"/>
-              </w:rPr>
-              <w:t>nlogn</w:t>
-            </w:r>
-            <w:proofErr w:type="spellEnd"/>
+            <w:r>
+              <w:rPr>
+                <w:lang w:val="en-US"/>
+              </w:rPr>
+              <w:t>N</w:t>
+            </w:r>
+            <w:r>
+              <w:rPr>
+                <w:vertAlign w:val="superscript"/>
+                <w:lang w:val="en-US"/>
+              </w:rPr>
+              <w:t>1/3</w:t>
+            </w:r>
+            <w:r>
+              <w:rPr>
+                <w:lang w:val="en-US"/>
+              </w:rPr>
+              <w:t>logn</w:t>
+            </w:r>
             <w:r>
               <w:rPr>
                 <w:lang w:val="en-US"/>
@@ -3675,7 +3652,14 @@
               <w:rPr>
                 <w:lang w:val="en-US"/>
               </w:rPr>
-              <w:t>N!</w:t>
+              <w:t>N</w:t>
+            </w:r>
+            <w:r>
+              <w:rPr>
+                <w:vertAlign w:val="superscript"/>
+                <w:lang w:val="en-US"/>
+              </w:rPr>
+              <w:t>1/2</w:t>
             </w:r>
           </w:p>
         </w:tc>
@@ -3701,7 +3685,26 @@
               <w:rPr>
                 <w:lang w:val="en-US"/>
               </w:rPr>
-              <w:t>O(N!)</w:t>
+              <w:t>O(</w:t>
+            </w:r>
+            <w:r>
+              <w:rPr>
+                <w:lang w:val="en-US"/>
+              </w:rPr>
+              <w:t>N</w:t>
+            </w:r>
+            <w:r>
+              <w:rPr>
+                <w:vertAlign w:val="superscript"/>
+                <w:lang w:val="en-US"/>
+              </w:rPr>
+              <w:t>1/2</w:t>
+            </w:r>
+            <w:r>
+              <w:rPr>
+                <w:lang w:val="en-US"/>
+              </w:rPr>
+              <w:t>)</w:t>
             </w:r>
           </w:p>
         </w:tc>
@@ -3722,22 +3725,34 @@
               <w:pStyle w:val="ListParagraph"/>
               <w:ind w:left="0"/>
               <w:rPr>
+                <w:lang w:val="en-US"/>
+              </w:rPr>
+            </w:pPr>
+            <w:r>
+              <w:rPr>
+                <w:lang w:val="en-US"/>
+              </w:rPr>
+              <w:t>n</w:t>
+            </w:r>
+            <w:r>
+              <w:rPr>
                 <w:vertAlign w:val="superscript"/>
                 <w:lang w:val="en-US"/>
               </w:rPr>
-            </w:pPr>
-            <w:r>
-              <w:rPr>
-                <w:lang w:val="en-US"/>
-              </w:rPr>
-              <w:t>n</w:t>
+              <w:t>1/</w:t>
             </w:r>
             <w:r>
               <w:rPr>
                 <w:vertAlign w:val="superscript"/>
                 <w:lang w:val="en-US"/>
               </w:rPr>
-              <w:t>1/3</w:t>
+              <w:t>2</w:t>
+            </w:r>
+            <w:r>
+              <w:rPr>
+                <w:lang w:val="en-US"/>
+              </w:rPr>
+              <w:t>logn</w:t>
             </w:r>
           </w:p>
         </w:tc>
@@ -3763,14 +3778,32 @@
               <w:rPr>
                 <w:lang w:val="en-US"/>
               </w:rPr>
-              <w:t>O(n</w:t>
+              <w:t>O(</w:t>
+            </w:r>
+            <w:r>
+              <w:rPr>
+                <w:lang w:val="en-US"/>
+              </w:rPr>
+              <w:t>n</w:t>
             </w:r>
             <w:r>
               <w:rPr>
                 <w:vertAlign w:val="superscript"/>
                 <w:lang w:val="en-US"/>
               </w:rPr>
-              <w:t>1/3)</w:t>
+              <w:t>1/2</w:t>
+            </w:r>
+            <w:r>
+              <w:rPr>
+                <w:lang w:val="en-US"/>
+              </w:rPr>
+              <w:t>logn</w:t>
+            </w:r>
+            <w:r>
+              <w:rPr>
+                <w:lang w:val="en-US"/>
+              </w:rPr>
+              <w:t>)</w:t>
             </w:r>
           </w:p>
         </w:tc>
@@ -3795,19 +3828,35 @@
                 <w:lang w:val="en-US"/>
               </w:rPr>
             </w:pPr>
-            <w:r>
-              <w:rPr>
-                <w:lang w:val="en-US"/>
-              </w:rPr>
-              <w:t>N</w:t>
+            <w:proofErr w:type="spellStart"/>
+            <w:r>
+              <w:rPr>
+                <w:lang w:val="en-US"/>
+              </w:rPr>
+              <w:t>Nlogn</w:t>
+            </w:r>
+            <w:proofErr w:type="spellEnd"/>
+            <w:r>
+              <w:rPr>
+                <w:lang w:val="en-US"/>
+              </w:rPr>
+              <w:t xml:space="preserve">, </w:t>
+            </w:r>
+            <w:proofErr w:type="spellStart"/>
+            <w:r>
+              <w:rPr>
+                <w:lang w:val="en-US"/>
+              </w:rPr>
+              <w:t>logn</w:t>
             </w:r>
             <w:r>
               <w:rPr>
                 <w:vertAlign w:val="superscript"/>
                 <w:lang w:val="en-US"/>
               </w:rPr>
-              <w:t>1/2</w:t>
-            </w:r>
+              <w:t>n</w:t>
+            </w:r>
+            <w:proofErr w:type="spellEnd"/>
           </w:p>
         </w:tc>
         <w:tc>
@@ -3832,14 +3881,27 @@
               <w:rPr>
                 <w:lang w:val="en-US"/>
               </w:rPr>
-              <w:t>O(N</w:t>
-            </w:r>
-            <w:r>
-              <w:rPr>
-                <w:vertAlign w:val="superscript"/>
-                <w:lang w:val="en-US"/>
-              </w:rPr>
-              <w:t>1/2)</w:t>
+              <w:t>O(</w:t>
+            </w:r>
+            <w:proofErr w:type="spellStart"/>
+            <w:r>
+              <w:rPr>
+                <w:lang w:val="en-US"/>
+              </w:rPr>
+              <w:t>N</w:t>
+            </w:r>
+            <w:r>
+              <w:rPr>
+                <w:lang w:val="en-US"/>
+              </w:rPr>
+              <w:t>logn</w:t>
+            </w:r>
+            <w:proofErr w:type="spellEnd"/>
+            <w:r>
+              <w:rPr>
+                <w:lang w:val="en-US"/>
+              </w:rPr>
+              <w:t>)</w:t>
             </w:r>
           </w:p>
         </w:tc>
@@ -3874,13 +3936,7 @@
                 <w:vertAlign w:val="superscript"/>
                 <w:lang w:val="en-US"/>
               </w:rPr>
-              <w:t>1/2</w:t>
-            </w:r>
-            <w:r>
-              <w:rPr>
-                <w:lang w:val="en-US"/>
-              </w:rPr>
-              <w:t>logn</w:t>
+              <w:t>2</w:t>
             </w:r>
           </w:p>
         </w:tc>
@@ -3913,13 +3969,13 @@
                 <w:vertAlign w:val="superscript"/>
                 <w:lang w:val="en-US"/>
               </w:rPr>
-              <w:t>1/2</w:t>
-            </w:r>
-            <w:r>
-              <w:rPr>
-                <w:lang w:val="en-US"/>
-              </w:rPr>
-              <w:t>logn)</w:t>
+              <w:t>2</w:t>
+            </w:r>
+            <w:r>
+              <w:rPr>
+                <w:lang w:val="en-US"/>
+              </w:rPr>
+              <w:t>)</w:t>
             </w:r>
           </w:p>
         </w:tc>
@@ -3954,13 +4010,7 @@
                 <w:vertAlign w:val="superscript"/>
                 <w:lang w:val="en-US"/>
               </w:rPr>
-              <w:t>1/3</w:t>
-            </w:r>
-            <w:r>
-              <w:rPr>
-                <w:lang w:val="en-US"/>
-              </w:rPr>
-              <w:t>logn</w:t>
+              <w:t>3</w:t>
             </w:r>
           </w:p>
         </w:tc>
@@ -3986,20 +4036,26 @@
               <w:rPr>
                 <w:lang w:val="en-US"/>
               </w:rPr>
-              <w:t>O(N</w:t>
+              <w:t>O(</w:t>
+            </w:r>
+            <w:r>
+              <w:rPr>
+                <w:lang w:val="en-US"/>
+              </w:rPr>
+              <w:t>N</w:t>
             </w:r>
             <w:r>
               <w:rPr>
                 <w:vertAlign w:val="superscript"/>
                 <w:lang w:val="en-US"/>
               </w:rPr>
-              <w:t>1/3</w:t>
-            </w:r>
-            <w:r>
-              <w:rPr>
-                <w:lang w:val="en-US"/>
-              </w:rPr>
-              <w:t>logn)</w:t>
+              <w:t>3</w:t>
+            </w:r>
+            <w:r>
+              <w:rPr>
+                <w:lang w:val="en-US"/>
+              </w:rPr>
+              <w:t>)</w:t>
             </w:r>
           </w:p>
         </w:tc>
@@ -4024,6 +4080,7 @@
                 <w:lang w:val="en-US"/>
               </w:rPr>
             </w:pPr>
+            <w:proofErr w:type="spellStart"/>
             <w:r>
               <w:rPr>
                 <w:lang w:val="en-US"/>
@@ -4035,8 +4092,9 @@
                 <w:vertAlign w:val="superscript"/>
                 <w:lang w:val="en-US"/>
               </w:rPr>
-              <w:t>2</w:t>
-            </w:r>
+              <w:t>k</w:t>
+            </w:r>
+            <w:proofErr w:type="spellEnd"/>
           </w:p>
         </w:tc>
         <w:tc>
@@ -4061,14 +4119,28 @@
               <w:rPr>
                 <w:lang w:val="en-US"/>
               </w:rPr>
-              <w:t>O(N</w:t>
+              <w:t>O(</w:t>
+            </w:r>
+            <w:proofErr w:type="spellStart"/>
+            <w:r>
+              <w:rPr>
+                <w:lang w:val="en-US"/>
+              </w:rPr>
+              <w:t>N</w:t>
             </w:r>
             <w:r>
               <w:rPr>
                 <w:vertAlign w:val="superscript"/>
                 <w:lang w:val="en-US"/>
               </w:rPr>
-              <w:t>2)</w:t>
+              <w:t>k</w:t>
+            </w:r>
+            <w:proofErr w:type="spellEnd"/>
+            <w:r>
+              <w:rPr>
+                <w:lang w:val="en-US"/>
+              </w:rPr>
+              <w:t>)</w:t>
             </w:r>
           </w:p>
         </w:tc>
@@ -4097,14 +4169,14 @@
               <w:rPr>
                 <w:lang w:val="en-US"/>
               </w:rPr>
-              <w:t>N</w:t>
+              <w:t>2</w:t>
             </w:r>
             <w:r>
               <w:rPr>
                 <w:vertAlign w:val="superscript"/>
                 <w:lang w:val="en-US"/>
               </w:rPr>
-              <w:t>3</w:t>
+              <w:t>n</w:t>
             </w:r>
           </w:p>
         </w:tc>
@@ -4130,14 +4202,26 @@
               <w:rPr>
                 <w:lang w:val="en-US"/>
               </w:rPr>
-              <w:t>O(N</w:t>
+              <w:t>O(</w:t>
+            </w:r>
+            <w:r>
+              <w:rPr>
+                <w:lang w:val="en-US"/>
+              </w:rPr>
+              <w:t>2</w:t>
             </w:r>
             <w:r>
               <w:rPr>
                 <w:vertAlign w:val="superscript"/>
                 <w:lang w:val="en-US"/>
               </w:rPr>
-              <w:t>3)</w:t>
+              <w:t>n</w:t>
+            </w:r>
+            <w:r>
+              <w:rPr>
+                <w:lang w:val="en-US"/>
+              </w:rPr>
+              <w:t>)</w:t>
             </w:r>
           </w:p>
         </w:tc>
@@ -4162,21 +4246,19 @@
                 <w:lang w:val="en-US"/>
               </w:rPr>
             </w:pPr>
-            <w:proofErr w:type="spellStart"/>
-            <w:r>
-              <w:rPr>
-                <w:lang w:val="en-US"/>
-              </w:rPr>
-              <w:t>N</w:t>
+            <w:r>
+              <w:rPr>
+                <w:lang w:val="en-US"/>
+              </w:rPr>
+              <w:t>3</w:t>
             </w:r>
             <w:r>
               <w:rPr>
                 <w:vertAlign w:val="superscript"/>
                 <w:lang w:val="en-US"/>
               </w:rPr>
-              <w:t>k</w:t>
-            </w:r>
-            <w:proofErr w:type="spellEnd"/>
+              <w:t>n</w:t>
+            </w:r>
           </w:p>
         </w:tc>
         <w:tc>
@@ -4201,26 +4283,29 @@
               <w:rPr>
                 <w:lang w:val="en-US"/>
               </w:rPr>
-              <w:t>O(</w:t>
-            </w:r>
-            <w:proofErr w:type="spellStart"/>
-            <w:r>
-              <w:rPr>
-                <w:lang w:val="en-US"/>
-              </w:rPr>
-              <w:t>N</w:t>
+              <w:t>O</w:t>
+            </w:r>
+            <w:r>
+              <w:rPr>
+                <w:lang w:val="en-US"/>
+              </w:rPr>
+              <w:t>(</w:t>
+            </w:r>
+            <w:r>
+              <w:rPr>
+                <w:lang w:val="en-US"/>
+              </w:rPr>
+              <w:t>3</w:t>
             </w:r>
             <w:r>
               <w:rPr>
                 <w:vertAlign w:val="superscript"/>
                 <w:lang w:val="en-US"/>
               </w:rPr>
-              <w:t>k</w:t>
-            </w:r>
-            <w:proofErr w:type="spellEnd"/>
-            <w:r>
-              <w:rPr>
-                <w:vertAlign w:val="superscript"/>
+              <w:t>n</w:t>
+            </w:r>
+            <w:r>
+              <w:rPr>
                 <w:lang w:val="en-US"/>
               </w:rPr>
               <w:t>)</w:t>
@@ -4244,7 +4329,6 @@
               <w:pStyle w:val="ListParagraph"/>
               <w:ind w:left="0"/>
               <w:rPr>
-                <w:vertAlign w:val="superscript"/>
                 <w:lang w:val="en-US"/>
               </w:rPr>
             </w:pPr>
@@ -4252,14 +4336,7 @@
               <w:rPr>
                 <w:lang w:val="en-US"/>
               </w:rPr>
-              <w:t>2</w:t>
-            </w:r>
-            <w:r>
-              <w:rPr>
-                <w:vertAlign w:val="superscript"/>
-                <w:lang w:val="en-US"/>
-              </w:rPr>
-              <w:t>n</w:t>
+              <w:t>N!</w:t>
             </w:r>
           </w:p>
         </w:tc>
@@ -4285,89 +4362,13 @@
               <w:rPr>
                 <w:lang w:val="en-US"/>
               </w:rPr>
-              <w:t>O(2</w:t>
-            </w:r>
-            <w:r>
-              <w:rPr>
-                <w:vertAlign w:val="superscript"/>
-                <w:lang w:val="en-US"/>
-              </w:rPr>
-              <w:t>n)</w:t>
-            </w:r>
-          </w:p>
-        </w:tc>
-      </w:tr>
-      <w:tr>
-        <w:tc>
-          <w:tcPr>
-            <w:tcW w:w="4299" w:type="dxa"/>
-            <w:tcBorders>
-              <w:top w:val="single" w:sz="4" w:space="0" w:color="auto"/>
-              <w:left w:val="single" w:sz="4" w:space="0" w:color="auto"/>
-              <w:bottom w:val="single" w:sz="4" w:space="0" w:color="auto"/>
-              <w:right w:val="single" w:sz="4" w:space="0" w:color="auto"/>
-            </w:tcBorders>
-          </w:tcPr>
-          <w:p>
-            <w:pPr>
-              <w:pStyle w:val="ListParagraph"/>
-              <w:ind w:left="0"/>
-              <w:rPr>
-                <w:vertAlign w:val="superscript"/>
-                <w:lang w:val="en-US"/>
-              </w:rPr>
-            </w:pPr>
-            <w:r>
-              <w:rPr>
-                <w:lang w:val="en-US"/>
-              </w:rPr>
-              <w:t>3</w:t>
-            </w:r>
-            <w:r>
-              <w:rPr>
-                <w:vertAlign w:val="superscript"/>
-                <w:lang w:val="en-US"/>
-              </w:rPr>
-              <w:t>n</w:t>
-            </w:r>
-          </w:p>
-        </w:tc>
-        <w:tc>
-          <w:tcPr>
-            <w:tcW w:w="4331" w:type="dxa"/>
-            <w:tcBorders>
-              <w:top w:val="single" w:sz="4" w:space="0" w:color="auto"/>
-              <w:left w:val="single" w:sz="4" w:space="0" w:color="auto"/>
-              <w:bottom w:val="single" w:sz="4" w:space="0" w:color="auto"/>
-              <w:right w:val="single" w:sz="4" w:space="0" w:color="auto"/>
-            </w:tcBorders>
-          </w:tcPr>
-          <w:p>
-            <w:pPr>
-              <w:pStyle w:val="ListParagraph"/>
-              <w:ind w:left="0"/>
-              <w:rPr>
-                <w:lang w:val="en-US"/>
-              </w:rPr>
-            </w:pPr>
-            <w:r>
-              <w:rPr>
-                <w:lang w:val="en-US"/>
-              </w:rPr>
-              <w:t>O(3</w:t>
-            </w:r>
-            <w:r>
-              <w:rPr>
-                <w:vertAlign w:val="superscript"/>
-                <w:lang w:val="en-US"/>
-              </w:rPr>
-              <w:t>n</w:t>
-            </w:r>
-            <w:r>
-              <w:rPr>
-                <w:lang w:val="en-US"/>
-              </w:rPr>
-              <w:t>)</w:t>
+              <w:t>O(</w:t>
+            </w:r>
+            <w:r>
+              <w:rPr>
+                <w:lang w:val="en-US"/>
+              </w:rPr>
+              <w:t>N!)</w:t>
             </w:r>
           </w:p>
         </w:tc>

</xml_diff>